<commit_message>
[Documentation] | Changes made to Week1_SDLC.docx
</commit_message>
<xml_diff>
--- a/Documentation/Week1_SDLC.docx
+++ b/Documentation/Week1_SDLC.docx
@@ -414,94 +414,34 @@
           <w:sz w:val="24"/>
           <w:szCs w:val="24"/>
         </w:rPr>
-        <w:t xml:space="preserve"> (</w:t>
-      </w:r>
-      <w:proofErr w:type="spellStart"/>
-      <w:r>
-        <w:rPr>
-          <w:rFonts w:ascii="Times New Roman" w:hAnsi="Times New Roman" w:cs="Times New Roman"/>
-          <w:bCs/>
-          <w:sz w:val="24"/>
-          <w:szCs w:val="24"/>
-        </w:rPr>
-        <w:t>Hirdepal</w:t>
-      </w:r>
-      <w:proofErr w:type="spellEnd"/>
-      <w:r>
-        <w:rPr>
-          <w:rFonts w:ascii="Times New Roman" w:hAnsi="Times New Roman" w:cs="Times New Roman"/>
-          <w:bCs/>
-          <w:sz w:val="24"/>
-          <w:szCs w:val="24"/>
-        </w:rPr>
-        <w:t xml:space="preserve"> </w:t>
-      </w:r>
-      <w:proofErr w:type="gramStart"/>
-      <w:r>
-        <w:rPr>
-          <w:rFonts w:ascii="Times New Roman" w:hAnsi="Times New Roman" w:cs="Times New Roman"/>
-          <w:bCs/>
-          <w:sz w:val="24"/>
-          <w:szCs w:val="24"/>
-        </w:rPr>
-        <w:t>Singh</w:t>
-      </w:r>
-      <w:r>
-        <w:rPr>
-          <w:rFonts w:ascii="Times New Roman" w:hAnsi="Times New Roman" w:cs="Times New Roman"/>
-          <w:bCs/>
-          <w:sz w:val="24"/>
-          <w:szCs w:val="24"/>
-        </w:rPr>
-        <w:t>(</w:t>
-      </w:r>
-      <w:proofErr w:type="gramEnd"/>
-      <w:r>
-        <w:rPr>
-          <w:rFonts w:ascii="Times New Roman" w:hAnsi="Times New Roman" w:cs="Times New Roman"/>
-          <w:bCs/>
-          <w:sz w:val="24"/>
-          <w:szCs w:val="24"/>
-        </w:rPr>
-        <w:t>2410990410)</w:t>
-      </w:r>
-      <w:r>
-        <w:rPr>
-          <w:rFonts w:ascii="Times New Roman" w:hAnsi="Times New Roman" w:cs="Times New Roman"/>
-          <w:bCs/>
-          <w:sz w:val="24"/>
-          <w:szCs w:val="24"/>
-        </w:rPr>
-        <w:t xml:space="preserve">, Jaijit </w:t>
-      </w:r>
-      <w:proofErr w:type="gramStart"/>
-      <w:r>
-        <w:rPr>
-          <w:rFonts w:ascii="Times New Roman" w:hAnsi="Times New Roman" w:cs="Times New Roman"/>
-          <w:bCs/>
-          <w:sz w:val="24"/>
-          <w:szCs w:val="24"/>
-        </w:rPr>
-        <w:t>Singh,</w:t>
-      </w:r>
-      <w:r>
-        <w:rPr>
-          <w:rFonts w:ascii="Times New Roman" w:hAnsi="Times New Roman" w:cs="Times New Roman"/>
-          <w:bCs/>
-          <w:sz w:val="24"/>
-          <w:szCs w:val="24"/>
-        </w:rPr>
-        <w:t>(</w:t>
-      </w:r>
-      <w:proofErr w:type="gramEnd"/>
-      <w:r>
-        <w:rPr>
-          <w:rFonts w:ascii="Times New Roman" w:hAnsi="Times New Roman" w:cs="Times New Roman"/>
-          <w:bCs/>
-          <w:sz w:val="24"/>
-          <w:szCs w:val="24"/>
-        </w:rPr>
-        <w:t>2410990411)</w:t>
+        <w:t xml:space="preserve"> (Hirdepal Singh</w:t>
+      </w:r>
+      <w:r>
+        <w:rPr>
+          <w:rFonts w:ascii="Times New Roman" w:hAnsi="Times New Roman" w:cs="Times New Roman"/>
+          <w:bCs/>
+          <w:sz w:val="24"/>
+          <w:szCs w:val="24"/>
+        </w:rPr>
+        <w:t>(2410990410)</w:t>
+      </w:r>
+      <w:r>
+        <w:rPr>
+          <w:rFonts w:ascii="Times New Roman" w:hAnsi="Times New Roman" w:cs="Times New Roman"/>
+          <w:bCs/>
+          <w:sz w:val="24"/>
+          <w:szCs w:val="24"/>
+        </w:rPr>
+        <w:t>, Jaijit Singh,</w:t>
+      </w:r>
+      <w:r>
+        <w:rPr>
+          <w:rFonts w:ascii="Times New Roman" w:hAnsi="Times New Roman" w:cs="Times New Roman"/>
+          <w:bCs/>
+          <w:sz w:val="24"/>
+          <w:szCs w:val="24"/>
+        </w:rPr>
+        <w:t>(2410990411)</w:t>
       </w:r>
       <w:r>
         <w:rPr>
@@ -528,36 +468,16 @@
           <w:sz w:val="24"/>
           <w:szCs w:val="24"/>
         </w:rPr>
-        <w:t xml:space="preserve"> </w:t>
-      </w:r>
-      <w:proofErr w:type="gramStart"/>
-      <w:r>
-        <w:rPr>
-          <w:rFonts w:ascii="Times New Roman" w:hAnsi="Times New Roman" w:cs="Times New Roman"/>
-          <w:bCs/>
-          <w:sz w:val="24"/>
-          <w:szCs w:val="24"/>
-        </w:rPr>
-        <w:t>Singh</w:t>
-      </w:r>
-      <w:r>
-        <w:rPr>
-          <w:rFonts w:ascii="Times New Roman" w:hAnsi="Times New Roman" w:cs="Times New Roman"/>
-          <w:bCs/>
-          <w:sz w:val="24"/>
-          <w:szCs w:val="24"/>
-        </w:rPr>
-        <w:t>(</w:t>
-      </w:r>
-      <w:proofErr w:type="gramEnd"/>
-      <w:r>
-        <w:rPr>
-          <w:rFonts w:ascii="Times New Roman" w:hAnsi="Times New Roman" w:cs="Times New Roman"/>
-          <w:bCs/>
-          <w:sz w:val="24"/>
-          <w:szCs w:val="24"/>
-        </w:rPr>
-        <w:t>2410990414)</w:t>
+        <w:t xml:space="preserve"> Singh</w:t>
+      </w:r>
+      <w:r>
+        <w:rPr>
+          <w:rFonts w:ascii="Times New Roman" w:hAnsi="Times New Roman" w:cs="Times New Roman"/>
+          <w:bCs/>
+          <w:sz w:val="24"/>
+          <w:szCs w:val="24"/>
+        </w:rPr>
+        <w:t>(2410990414)</w:t>
       </w:r>
       <w:r>
         <w:rPr>
@@ -1602,6 +1522,29 @@
     </w:p>
     <w:p>
       <w:pPr>
+        <w:numPr>
+          <w:ilvl w:val="0"/>
+          <w:numId w:val="15"/>
+        </w:numPr>
+        <w:rPr>
+          <w:rFonts w:ascii="Times New Roman" w:hAnsi="Times New Roman" w:cs="Times New Roman"/>
+          <w:bCs/>
+          <w:sz w:val="24"/>
+          <w:szCs w:val="24"/>
+        </w:rPr>
+      </w:pPr>
+      <w:r>
+        <w:rPr>
+          <w:rFonts w:ascii="Times New Roman" w:hAnsi="Times New Roman" w:cs="Times New Roman"/>
+          <w:bCs/>
+          <w:sz w:val="24"/>
+          <w:szCs w:val="24"/>
+        </w:rPr>
+        <w:t>Microsoft Office Word</w:t>
+      </w:r>
+    </w:p>
+    <w:p>
+      <w:pPr>
         <w:rPr>
           <w:rFonts w:ascii="Times New Roman" w:hAnsi="Times New Roman" w:cs="Times New Roman"/>
           <w:bCs/>
@@ -1701,6 +1644,7 @@
           <w:sz w:val="24"/>
           <w:szCs w:val="24"/>
         </w:rPr>
+        <w:lastRenderedPageBreak/>
         <w:t>Gold (#</w:t>
       </w:r>
       <w:r>
@@ -1742,7 +1686,6 @@
           <w:sz w:val="24"/>
           <w:szCs w:val="24"/>
         </w:rPr>
-        <w:lastRenderedPageBreak/>
         <w:t>White (#</w:t>
       </w:r>
       <w:r>
@@ -2325,6 +2268,25 @@
         </w:rPr>
         <w:t>footer: Useful links in four columns</w:t>
       </w:r>
+      <w:r>
+        <w:rPr>
+          <w:rFonts w:ascii="Times New Roman" w:hAnsi="Times New Roman" w:cs="Times New Roman"/>
+          <w:bCs/>
+          <w:sz w:val="24"/>
+          <w:szCs w:val="24"/>
+        </w:rPr>
+        <w:t>.</w:t>
+      </w:r>
+    </w:p>
+    <w:p>
+      <w:pPr>
+        <w:rPr>
+          <w:rFonts w:ascii="Times New Roman" w:hAnsi="Times New Roman" w:cs="Times New Roman"/>
+          <w:bCs/>
+          <w:sz w:val="24"/>
+          <w:szCs w:val="24"/>
+        </w:rPr>
+      </w:pPr>
     </w:p>
     <w:p>
       <w:pPr>

</xml_diff>